<commit_message>
Chapter 4D templates and projects. Create final PDFs for germany.
</commit_message>
<xml_diff>
--- a/labmanual/English/WBT101-04A-BLE-Basic.docx
+++ b/labmanual/English/WBT101-04A-BLE-Basic.docx
@@ -8,8 +8,6 @@
           <w:rStyle w:val="BookTitle"/>
         </w:rPr>
       </w:pPr>
-      <w:bookmarkStart w:id="0" w:name="_GoBack"/>
-      <w:bookmarkEnd w:id="0"/>
       <w:r>
         <w:rPr>
           <w:rStyle w:val="BookTitle"/>
@@ -2546,7 +2544,7 @@
       <w:pPr>
         <w:pStyle w:val="Heading1"/>
       </w:pPr>
-      <w:bookmarkStart w:id="1" w:name="_Toc8474104"/>
+      <w:bookmarkStart w:id="0" w:name="_Toc8474104"/>
       <w:r>
         <w:lastRenderedPageBreak/>
         <w:t xml:space="preserve">WICED BLE </w:t>
@@ -2557,7 +2555,7 @@
       <w:r>
         <w:t xml:space="preserve"> Lifecycle</w:t>
       </w:r>
-      <w:bookmarkEnd w:id="1"/>
+      <w:bookmarkEnd w:id="0"/>
     </w:p>
     <w:p>
       <w:r>
@@ -2787,12 +2785,12 @@
       <w:pPr>
         <w:pStyle w:val="Heading2"/>
       </w:pPr>
-      <w:bookmarkStart w:id="2" w:name="_Toc8474105"/>
+      <w:bookmarkStart w:id="1" w:name="_Toc8474105"/>
       <w:r>
         <w:lastRenderedPageBreak/>
         <w:t>Turning on the WICED Bluetooth Stack</w:t>
       </w:r>
-      <w:bookmarkEnd w:id="2"/>
+      <w:bookmarkEnd w:id="1"/>
     </w:p>
     <w:p>
       <w:r>
@@ -2940,12 +2938,12 @@
       <w:pPr>
         <w:pStyle w:val="Heading2"/>
       </w:pPr>
-      <w:bookmarkStart w:id="3" w:name="_Toc8474106"/>
+      <w:bookmarkStart w:id="2" w:name="_Toc8474106"/>
       <w:r>
         <w:lastRenderedPageBreak/>
         <w:t>Start Advertising</w:t>
       </w:r>
-      <w:bookmarkEnd w:id="3"/>
+      <w:bookmarkEnd w:id="2"/>
     </w:p>
     <w:p>
       <w:pPr>
@@ -3227,7 +3225,7 @@
       <w:pPr>
         <w:pStyle w:val="Heading2"/>
       </w:pPr>
-      <w:bookmarkStart w:id="4" w:name="_Toc8474107"/>
+      <w:bookmarkStart w:id="3" w:name="_Toc8474107"/>
       <w:r>
         <w:lastRenderedPageBreak/>
         <w:t>Make a C</w:t>
@@ -3235,7 +3233,7 @@
       <w:r>
         <w:t>onnection</w:t>
       </w:r>
-      <w:bookmarkEnd w:id="4"/>
+      <w:bookmarkEnd w:id="3"/>
     </w:p>
     <w:p>
       <w:pPr>
@@ -3408,12 +3406,12 @@
       <w:pPr>
         <w:pStyle w:val="Heading2"/>
       </w:pPr>
-      <w:bookmarkStart w:id="5" w:name="_Toc8474108"/>
+      <w:bookmarkStart w:id="4" w:name="_Toc8474108"/>
       <w:r>
         <w:lastRenderedPageBreak/>
         <w:t>Exchange Data</w:t>
       </w:r>
-      <w:bookmarkEnd w:id="5"/>
+      <w:bookmarkEnd w:id="4"/>
     </w:p>
     <w:p>
       <w:pPr>
@@ -3782,7 +3780,7 @@
       <w:pPr>
         <w:pStyle w:val="Heading1"/>
       </w:pPr>
-      <w:bookmarkStart w:id="6" w:name="_Toc8474109"/>
+      <w:bookmarkStart w:id="5" w:name="_Toc8474109"/>
       <w:r>
         <w:lastRenderedPageBreak/>
         <w:t>Advertising</w:t>
@@ -3790,7 +3788,7 @@
       <w:r>
         <w:t xml:space="preserve"> Packets</w:t>
       </w:r>
-      <w:bookmarkEnd w:id="6"/>
+      <w:bookmarkEnd w:id="5"/>
     </w:p>
     <w:p>
       <w:r>
@@ -4332,7 +4330,7 @@
           <w:szCs w:val="28"/>
         </w:rPr>
       </w:pPr>
-      <w:bookmarkStart w:id="7" w:name="_Ref524196754"/>
+      <w:bookmarkStart w:id="6" w:name="_Ref524196754"/>
       <w:r>
         <w:br w:type="page"/>
       </w:r>
@@ -4341,7 +4339,7 @@
       <w:pPr>
         <w:pStyle w:val="Heading1"/>
       </w:pPr>
-      <w:bookmarkStart w:id="8" w:name="_Toc8474110"/>
+      <w:bookmarkStart w:id="7" w:name="_Toc8474110"/>
       <w:r>
         <w:lastRenderedPageBreak/>
         <w:t xml:space="preserve">Attributes, the </w:t>
@@ -4352,22 +4350,22 @@
       <w:r>
         <w:t>GATT Database</w:t>
       </w:r>
+      <w:bookmarkEnd w:id="6"/>
       <w:bookmarkEnd w:id="7"/>
+    </w:p>
+    <w:p>
+      <w:pPr>
+        <w:pStyle w:val="Heading2"/>
+      </w:pPr>
+      <w:bookmarkStart w:id="8" w:name="_Toc515793373"/>
+      <w:bookmarkStart w:id="9" w:name="_Toc515795187"/>
+      <w:bookmarkStart w:id="10" w:name="_Toc8474111"/>
       <w:bookmarkEnd w:id="8"/>
-    </w:p>
-    <w:p>
-      <w:pPr>
-        <w:pStyle w:val="Heading2"/>
-      </w:pPr>
-      <w:bookmarkStart w:id="9" w:name="_Toc515793373"/>
-      <w:bookmarkStart w:id="10" w:name="_Toc515795187"/>
-      <w:bookmarkStart w:id="11" w:name="_Toc8474111"/>
       <w:bookmarkEnd w:id="9"/>
+      <w:r>
+        <w:t>Attributes</w:t>
+      </w:r>
       <w:bookmarkEnd w:id="10"/>
-      <w:r>
-        <w:t>Attributes</w:t>
-      </w:r>
-      <w:bookmarkEnd w:id="11"/>
     </w:p>
     <w:p>
       <w:r>
@@ -4756,12 +4754,12 @@
       <w:pPr>
         <w:pStyle w:val="Heading2"/>
       </w:pPr>
-      <w:bookmarkStart w:id="12" w:name="_Toc8474112"/>
+      <w:bookmarkStart w:id="11" w:name="_Toc8474112"/>
       <w:r>
         <w:lastRenderedPageBreak/>
         <w:t>Profiles – Services - Characteristics</w:t>
       </w:r>
-      <w:bookmarkEnd w:id="12"/>
+      <w:bookmarkEnd w:id="11"/>
     </w:p>
     <w:p>
       <w:pPr>
@@ -5020,11 +5018,11 @@
       <w:pPr>
         <w:pStyle w:val="Heading2"/>
       </w:pPr>
-      <w:bookmarkStart w:id="13" w:name="_Toc8474113"/>
+      <w:bookmarkStart w:id="12" w:name="_Toc8474113"/>
       <w:r>
         <w:t>Service Declaration in the GATT DB</w:t>
       </w:r>
-      <w:bookmarkEnd w:id="13"/>
+      <w:bookmarkEnd w:id="12"/>
     </w:p>
     <w:p>
       <w:r>
@@ -5209,18 +5207,18 @@
       <w:pPr>
         <w:pStyle w:val="Heading2"/>
       </w:pPr>
-      <w:bookmarkStart w:id="14" w:name="_Toc515793377"/>
-      <w:bookmarkStart w:id="15" w:name="_Toc515795191"/>
-      <w:bookmarkStart w:id="16" w:name="_Toc8474114"/>
+      <w:bookmarkStart w:id="13" w:name="_Toc515793377"/>
+      <w:bookmarkStart w:id="14" w:name="_Toc515795191"/>
+      <w:bookmarkStart w:id="15" w:name="_Toc8474114"/>
+      <w:bookmarkEnd w:id="13"/>
       <w:bookmarkEnd w:id="14"/>
+      <w:r>
+        <w:t>Characteristic</w:t>
+      </w:r>
+      <w:r>
+        <w:t xml:space="preserve"> Declaration in the GATT DB</w:t>
+      </w:r>
       <w:bookmarkEnd w:id="15"/>
-      <w:r>
-        <w:t>Characteristic</w:t>
-      </w:r>
-      <w:r>
-        <w:t xml:space="preserve"> Declaration in the GATT DB</w:t>
-      </w:r>
-      <w:bookmarkEnd w:id="16"/>
     </w:p>
     <w:p>
       <w:r>
@@ -5748,183 +5746,183 @@
       <w:pPr>
         <w:pStyle w:val="Heading1"/>
       </w:pPr>
-      <w:bookmarkStart w:id="17" w:name="_Ref517090846"/>
-      <w:bookmarkStart w:id="18" w:name="_Toc8474115"/>
+      <w:bookmarkStart w:id="16" w:name="_Ref517090846"/>
+      <w:bookmarkStart w:id="17" w:name="_Toc8474115"/>
       <w:r>
         <w:lastRenderedPageBreak/>
         <w:t xml:space="preserve">Bluetooth </w:t>
       </w:r>
+      <w:bookmarkEnd w:id="16"/>
+      <w:r>
+        <w:t>Configurator</w:t>
+      </w:r>
       <w:bookmarkEnd w:id="17"/>
-      <w:r>
-        <w:t>Configurator</w:t>
+    </w:p>
+    <w:p>
+      <w:r>
+        <w:t xml:space="preserve">Bluetooth </w:t>
+      </w:r>
+      <w:r>
+        <w:t xml:space="preserve">Configurator </w:t>
+      </w:r>
+      <w:r>
+        <w:t xml:space="preserve">is a tool that will </w:t>
+      </w:r>
+      <w:r>
+        <w:t xml:space="preserve">build </w:t>
+      </w:r>
+      <w:r>
+        <w:t xml:space="preserve">a </w:t>
+      </w:r>
+      <w:r>
+        <w:t xml:space="preserve">semi-customized </w:t>
+      </w:r>
+      <w:r>
+        <w:t>GATT database and device configuration</w:t>
+      </w:r>
+      <w:r>
+        <w:t xml:space="preserve"> for Bluetooth Low Energy applications</w:t>
+      </w:r>
+      <w:r>
+        <w:t xml:space="preserve">.  The </w:t>
+      </w:r>
+      <w:r>
+        <w:t xml:space="preserve">generates two files – </w:t>
+      </w:r>
+      <w:proofErr w:type="spellStart"/>
+      <w:r>
+        <w:t>cycfg_gatt_db.c</w:t>
+      </w:r>
+      <w:proofErr w:type="spellEnd"/>
+      <w:r>
+        <w:t xml:space="preserve"> and </w:t>
+      </w:r>
+      <w:proofErr w:type="spellStart"/>
+      <w:r>
+        <w:t>cycfg_gatt_db.h</w:t>
+      </w:r>
+      <w:proofErr w:type="spellEnd"/>
+      <w:r>
+        <w:t>.</w:t>
+      </w:r>
+    </w:p>
+    <w:p>
+      <w:r>
+        <w:t>For this example</w:t>
+      </w:r>
+      <w:r>
+        <w:t>,</w:t>
+      </w:r>
+      <w:r>
+        <w:t xml:space="preserve"> I am going to build a BLE project that has </w:t>
+      </w:r>
+      <w:r>
+        <w:t>o</w:t>
+      </w:r>
+      <w:r>
+        <w:t xml:space="preserve">ne </w:t>
+      </w:r>
+      <w:r>
+        <w:t xml:space="preserve">custom </w:t>
+      </w:r>
+      <w:r>
+        <w:t xml:space="preserve">service called the </w:t>
+      </w:r>
+      <w:r>
+        <w:t>“</w:t>
+      </w:r>
+      <w:proofErr w:type="spellStart"/>
+      <w:r>
+        <w:t>ModusLED</w:t>
+      </w:r>
+      <w:proofErr w:type="spellEnd"/>
+      <w:r>
+        <w:t xml:space="preserve">” </w:t>
+      </w:r>
+      <w:r>
+        <w:t xml:space="preserve">Service with one writable characteristic called </w:t>
+      </w:r>
+      <w:r>
+        <w:t>"</w:t>
+      </w:r>
+      <w:r>
+        <w:t>LED</w:t>
+      </w:r>
+      <w:r>
+        <w:t>"</w:t>
+      </w:r>
+      <w:r>
+        <w:t xml:space="preserve">.  When the </w:t>
+      </w:r>
+      <w:r>
+        <w:t>Client</w:t>
+      </w:r>
+      <w:r>
+        <w:t xml:space="preserve"> writes a 0 or 1 </w:t>
+      </w:r>
+      <w:r>
+        <w:t xml:space="preserve">(strictly any non-zero value) </w:t>
+      </w:r>
+      <w:r>
+        <w:t xml:space="preserve">into that Characteristic, my application firmware will just write that value into the GPIO driving </w:t>
+      </w:r>
+      <w:r>
+        <w:t xml:space="preserve">the </w:t>
+      </w:r>
+      <w:r>
+        <w:t xml:space="preserve">LED. </w:t>
+      </w:r>
+      <w:r>
+        <w:t xml:space="preserve">You will get to try this yourself in </w:t>
+      </w:r>
+      <w:r>
+        <w:rPr>
+          <w:color w:val="2E74B5" w:themeColor="accent1" w:themeShade="BF"/>
+        </w:rPr>
+        <w:fldChar w:fldCharType="begin"/>
+      </w:r>
+      <w:r>
+        <w:rPr>
+          <w:color w:val="2E74B5" w:themeColor="accent1" w:themeShade="BF"/>
+        </w:rPr>
+        <w:instrText xml:space="preserve"> REF _Ref8466956 \n \h </w:instrText>
+      </w:r>
+      <w:r>
+        <w:rPr>
+          <w:color w:val="2E74B5" w:themeColor="accent1" w:themeShade="BF"/>
+        </w:rPr>
+      </w:r>
+      <w:r>
+        <w:rPr>
+          <w:color w:val="2E74B5" w:themeColor="accent1" w:themeShade="BF"/>
+        </w:rPr>
+        <w:fldChar w:fldCharType="separate"/>
+      </w:r>
+      <w:r>
+        <w:rPr>
+          <w:color w:val="2E74B5" w:themeColor="accent1" w:themeShade="BF"/>
+        </w:rPr>
+        <w:t>Exercise - 4A.1</w:t>
+      </w:r>
+      <w:r>
+        <w:rPr>
+          <w:color w:val="2E74B5" w:themeColor="accent1" w:themeShade="BF"/>
+        </w:rPr>
+        <w:fldChar w:fldCharType="end"/>
+      </w:r>
+      <w:r>
+        <w:t>.</w:t>
+      </w:r>
+    </w:p>
+    <w:p>
+      <w:pPr>
+        <w:pStyle w:val="Heading2"/>
+      </w:pPr>
+      <w:bookmarkStart w:id="18" w:name="_Toc8474116"/>
+      <w:r>
+        <w:t>Running the Tool</w:t>
       </w:r>
       <w:bookmarkEnd w:id="18"/>
-    </w:p>
-    <w:p>
-      <w:r>
-        <w:t xml:space="preserve">Bluetooth </w:t>
-      </w:r>
-      <w:r>
-        <w:t xml:space="preserve">Configurator </w:t>
-      </w:r>
-      <w:r>
-        <w:t xml:space="preserve">is a tool that will </w:t>
-      </w:r>
-      <w:r>
-        <w:t xml:space="preserve">build </w:t>
-      </w:r>
-      <w:r>
-        <w:t xml:space="preserve">a </w:t>
-      </w:r>
-      <w:r>
-        <w:t xml:space="preserve">semi-customized </w:t>
-      </w:r>
-      <w:r>
-        <w:t>GATT database and device configuration</w:t>
-      </w:r>
-      <w:r>
-        <w:t xml:space="preserve"> for Bluetooth Low Energy applications</w:t>
-      </w:r>
-      <w:r>
-        <w:t xml:space="preserve">.  The </w:t>
-      </w:r>
-      <w:r>
-        <w:t xml:space="preserve">generates two files – </w:t>
-      </w:r>
-      <w:proofErr w:type="spellStart"/>
-      <w:r>
-        <w:t>cycfg_gatt_db.c</w:t>
-      </w:r>
-      <w:proofErr w:type="spellEnd"/>
-      <w:r>
-        <w:t xml:space="preserve"> and </w:t>
-      </w:r>
-      <w:proofErr w:type="spellStart"/>
-      <w:r>
-        <w:t>cycfg_gatt_db.h</w:t>
-      </w:r>
-      <w:proofErr w:type="spellEnd"/>
-      <w:r>
-        <w:t>.</w:t>
-      </w:r>
-    </w:p>
-    <w:p>
-      <w:r>
-        <w:t>For this example</w:t>
-      </w:r>
-      <w:r>
-        <w:t>,</w:t>
-      </w:r>
-      <w:r>
-        <w:t xml:space="preserve"> I am going to build a BLE project that has </w:t>
-      </w:r>
-      <w:r>
-        <w:t>o</w:t>
-      </w:r>
-      <w:r>
-        <w:t xml:space="preserve">ne </w:t>
-      </w:r>
-      <w:r>
-        <w:t xml:space="preserve">custom </w:t>
-      </w:r>
-      <w:r>
-        <w:t xml:space="preserve">service called the </w:t>
-      </w:r>
-      <w:r>
-        <w:t>“</w:t>
-      </w:r>
-      <w:proofErr w:type="spellStart"/>
-      <w:r>
-        <w:t>ModusLED</w:t>
-      </w:r>
-      <w:proofErr w:type="spellEnd"/>
-      <w:r>
-        <w:t xml:space="preserve">” </w:t>
-      </w:r>
-      <w:r>
-        <w:t xml:space="preserve">Service with one writable characteristic called </w:t>
-      </w:r>
-      <w:r>
-        <w:t>"</w:t>
-      </w:r>
-      <w:r>
-        <w:t>LED</w:t>
-      </w:r>
-      <w:r>
-        <w:t>"</w:t>
-      </w:r>
-      <w:r>
-        <w:t xml:space="preserve">.  When the </w:t>
-      </w:r>
-      <w:r>
-        <w:t>Client</w:t>
-      </w:r>
-      <w:r>
-        <w:t xml:space="preserve"> writes a 0 or 1 </w:t>
-      </w:r>
-      <w:r>
-        <w:t xml:space="preserve">(strictly any non-zero value) </w:t>
-      </w:r>
-      <w:r>
-        <w:t xml:space="preserve">into that Characteristic, my application firmware will just write that value into the GPIO driving </w:t>
-      </w:r>
-      <w:r>
-        <w:t xml:space="preserve">the </w:t>
-      </w:r>
-      <w:r>
-        <w:t xml:space="preserve">LED. </w:t>
-      </w:r>
-      <w:r>
-        <w:t xml:space="preserve">You will get to try this yourself in </w:t>
-      </w:r>
-      <w:r>
-        <w:rPr>
-          <w:color w:val="2E74B5" w:themeColor="accent1" w:themeShade="BF"/>
-        </w:rPr>
-        <w:fldChar w:fldCharType="begin"/>
-      </w:r>
-      <w:r>
-        <w:rPr>
-          <w:color w:val="2E74B5" w:themeColor="accent1" w:themeShade="BF"/>
-        </w:rPr>
-        <w:instrText xml:space="preserve"> REF _Ref8466956 \n \h </w:instrText>
-      </w:r>
-      <w:r>
-        <w:rPr>
-          <w:color w:val="2E74B5" w:themeColor="accent1" w:themeShade="BF"/>
-        </w:rPr>
-      </w:r>
-      <w:r>
-        <w:rPr>
-          <w:color w:val="2E74B5" w:themeColor="accent1" w:themeShade="BF"/>
-        </w:rPr>
-        <w:fldChar w:fldCharType="separate"/>
-      </w:r>
-      <w:r>
-        <w:rPr>
-          <w:color w:val="2E74B5" w:themeColor="accent1" w:themeShade="BF"/>
-        </w:rPr>
-        <w:t>Exercise - 4A.1</w:t>
-      </w:r>
-      <w:r>
-        <w:rPr>
-          <w:color w:val="2E74B5" w:themeColor="accent1" w:themeShade="BF"/>
-        </w:rPr>
-        <w:fldChar w:fldCharType="end"/>
-      </w:r>
-      <w:r>
-        <w:t>.</w:t>
-      </w:r>
-    </w:p>
-    <w:p>
-      <w:pPr>
-        <w:pStyle w:val="Heading2"/>
-      </w:pPr>
-      <w:bookmarkStart w:id="19" w:name="_Toc8474116"/>
-      <w:r>
-        <w:t>Running the Tool</w:t>
-      </w:r>
-      <w:bookmarkEnd w:id="19"/>
     </w:p>
     <w:p>
       <w:pPr>
@@ -6508,6 +6506,7 @@
         </w:rPr>
         <w:t>&lt;</w:t>
       </w:r>
+      <w:bookmarkStart w:id="19" w:name="_GoBack"/>
       <w:proofErr w:type="spellStart"/>
       <w:r>
         <w:rPr>
@@ -6516,6 +6515,7 @@
         </w:rPr>
         <w:t>inits</w:t>
       </w:r>
+      <w:bookmarkEnd w:id="19"/>
       <w:proofErr w:type="spellEnd"/>
       <w:r>
         <w:rPr>
@@ -6532,6 +6532,20 @@
       </w:r>
       <w:r>
         <w:t>.</w:t>
+      </w:r>
+    </w:p>
+    <w:p>
+      <w:pPr>
+        <w:keepLines/>
+        <w:rPr>
+          <w:b/>
+        </w:rPr>
+      </w:pPr>
+      <w:r>
+        <w:rPr>
+          <w:b/>
+        </w:rPr>
+        <w:t>Make sure you hit enter or click in a field outside the Value. If not, the new value may not be saved.</w:t>
       </w:r>
     </w:p>
     <w:p>
@@ -10806,7 +10820,7 @@
               </wp:anchor>
             </w:drawing>
           </mc:Choice>
-          <mc:Fallback xmlns:mo="http://schemas.microsoft.com/office/mac/office/2008/main" xmlns:mv="urn:schemas-microsoft-com:mac:vml">
+          <mc:Fallback xmlns:mv="urn:schemas-microsoft-com:mac:vml" xmlns:mo="http://schemas.microsoft.com/office/mac/office/2008/main">
             <w:pict>
               <v:roundrect w14:anchorId="168D7558" id="Rectangle: Rounded Corners 14" o:spid="_x0000_s1026" style="position:absolute;margin-left:79.45pt;margin-top:183.25pt;width:145.85pt;height:42.55pt;z-index:251694080;visibility:visible;mso-wrap-style:square;mso-width-percent:0;mso-wrap-distance-left:9pt;mso-wrap-distance-top:0;mso-wrap-distance-right:9pt;mso-wrap-distance-bottom:0;mso-position-horizontal:absolute;mso-position-horizontal-relative:text;mso-position-vertical:absolute;mso-position-vertical-relative:text;mso-width-percent:0;mso-width-relative:margin;v-text-anchor:middle" arcsize="10923f" o:gfxdata="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" filled="f" strokecolor="red" strokeweight="2.25pt">
                 <v:stroke joinstyle="miter"/>
@@ -20165,6 +20179,12 @@
       <w:proofErr w:type="spellEnd"/>
       <w:r>
         <w:t>&gt;_status</w:t>
+      </w:r>
+      <w:r>
+        <w:t xml:space="preserve">. </w:t>
+      </w:r>
+      <w:r>
+        <w:t>Make sure you hit enter or click in a field outside the Value. If not, the new value may not be saved.</w:t>
       </w:r>
     </w:p>
     <w:p>
@@ -21479,6 +21499,12 @@
       <w:r>
         <w:t>&gt;_adv</w:t>
       </w:r>
+      <w:r>
+        <w:t xml:space="preserve">. </w:t>
+      </w:r>
+      <w:r>
+        <w:t>Make sure you hit enter or click in a field outside the Value. If not, the new value may not be saved.</w:t>
+      </w:r>
     </w:p>
     <w:p>
       <w:pPr>
@@ -21612,6 +21638,7 @@
         </w:numPr>
       </w:pPr>
       <w:r>
+        <w:lastRenderedPageBreak/>
         <w:t>Locate the function that sets up the advertisement data and add a new element to send Cypress’ unique manufacturer ID and a count value.</w:t>
       </w:r>
     </w:p>
@@ -21624,7 +21651,6 @@
         </w:numPr>
       </w:pPr>
       <w:r>
-        <w:lastRenderedPageBreak/>
         <w:t xml:space="preserve">Hint: Create a global </w:t>
       </w:r>
       <w:r>
@@ -22731,6 +22757,12 @@
       <w:r>
         <w:t>.</w:t>
       </w:r>
+      <w:r>
+        <w:t xml:space="preserve"> </w:t>
+      </w:r>
+      <w:r>
+        <w:t>Make sure you hit enter or click in a field outside the Value. If not, the new value may not be saved.</w:t>
+      </w:r>
     </w:p>
     <w:p>
       <w:pPr>
@@ -23375,6 +23407,7 @@
         </w:numPr>
       </w:pPr>
       <w:r>
+        <w:lastRenderedPageBreak/>
         <w:t>You may want to build/program/test to make sure everything works up until this point. You should be able to connect and see one service with two Characteristics. The Read/Write Characteristic should still control LED_2.</w:t>
       </w:r>
     </w:p>
@@ -23387,7 +23420,6 @@
         </w:numPr>
       </w:pPr>
       <w:r>
-        <w:lastRenderedPageBreak/>
         <w:t>Configure the button for an interrupt on both edges. In the interrupt callback, save the current state of the button to the appropriate GATT array.</w:t>
       </w:r>
     </w:p>
@@ -23746,6 +23778,7 @@
         </w:numPr>
       </w:pPr>
       <w:r>
+        <w:lastRenderedPageBreak/>
         <w:t xml:space="preserve">In the GATT </w:t>
       </w:r>
       <w:r>
@@ -23803,6 +23836,7 @@
         <w:docPartUnique/>
       </w:docPartObj>
     </w:sdtPr>
+    <w:sdtEndPr/>
     <w:sdtContent>
       <w:sdt>
         <w:sdtPr>
@@ -23812,6 +23846,7 @@
             <w:docPartUnique/>
           </w:docPartObj>
         </w:sdtPr>
+        <w:sdtEndPr/>
         <w:sdtContent>
           <w:p>
             <w:pPr>
@@ -30654,7 +30689,7 @@
   <w:style w:type="paragraph" w:default="1" w:styleId="Normal">
     <w:name w:val="Normal"/>
     <w:qFormat/>
-    <w:rsid w:val="00504B54"/>
+    <w:rsid w:val="00361ACD"/>
   </w:style>
   <w:style w:type="paragraph" w:styleId="Heading1">
     <w:name w:val="heading 1"/>
@@ -30776,7 +30811,7 @@
     <w:uiPriority w:val="1"/>
     <w:semiHidden/>
     <w:unhideWhenUsed/>
-    <w:rsid w:val="00504B54"/>
+    <w:rsid w:val="00361ACD"/>
   </w:style>
   <w:style w:type="table" w:default="1" w:styleId="TableNormal">
     <w:name w:val="Normal Table"/>
@@ -30798,7 +30833,7 @@
     <w:uiPriority w:val="99"/>
     <w:semiHidden/>
     <w:unhideWhenUsed/>
-    <w:rsid w:val="00504B54"/>
+    <w:rsid w:val="00361ACD"/>
   </w:style>
   <w:style w:type="character" w:customStyle="1" w:styleId="Heading1Char">
     <w:name w:val="Heading 1 Char"/>
@@ -31692,7 +31727,7 @@
 </file>
 
 <file path=customXml/itemProps1.xml><?xml version="1.0" encoding="utf-8"?>
-<ds:datastoreItem xmlns:ds="http://schemas.openxmlformats.org/officeDocument/2006/customXml" ds:itemID="{53D11134-E567-4DCF-BBCA-376F2B79B537}">
+<ds:datastoreItem xmlns:ds="http://schemas.openxmlformats.org/officeDocument/2006/customXml" ds:itemID="{B24C9FBF-C258-46C1-AF83-05F5982192AE}">
   <ds:schemaRefs>
     <ds:schemaRef ds:uri="http://schemas.openxmlformats.org/officeDocument/2006/bibliography"/>
   </ds:schemaRefs>

</xml_diff>

<commit_message>
Fix several typos in chapter 4 lab manual and one typo chapter 4 template Add missing status LED code to exercise 4.4 key
</commit_message>
<xml_diff>
--- a/labmanual/English/WBT101-04A-BLE-Basic.docx
+++ b/labmanual/English/WBT101-04A-BLE-Basic.docx
@@ -5036,6 +5036,9 @@
       </w:r>
       <w:r>
         <w:t xml:space="preserve"> you need</w:t>
+      </w:r>
+      <w:r>
+        <w:t xml:space="preserve"> to</w:t>
       </w:r>
       <w:r>
         <w:t xml:space="preserve"> put one Attribute in the GATT Database.  That row just has a Handle, A Type of 0x2800</w:t>
@@ -10876,7 +10879,7 @@
               </wp:anchor>
             </w:drawing>
           </mc:Choice>
-          <mc:Fallback xmlns:mv="urn:schemas-microsoft-com:mac:vml" xmlns:mo="http://schemas.microsoft.com/office/mac/office/2008/main">
+          <mc:Fallback xmlns:mo="http://schemas.microsoft.com/office/mac/office/2008/main" xmlns:mv="urn:schemas-microsoft-com:mac:vml">
             <w:pict>
               <v:roundrect w14:anchorId="168D7558" id="Rectangle: Rounded Corners 14" o:spid="_x0000_s1026" style="position:absolute;margin-left:79.45pt;margin-top:183.25pt;width:145.85pt;height:42.55pt;z-index:251694080;visibility:visible;mso-wrap-style:square;mso-width-percent:0;mso-wrap-distance-left:9pt;mso-wrap-distance-top:0;mso-wrap-distance-right:9pt;mso-wrap-distance-bottom:0;mso-position-horizontal:absolute;mso-position-horizontal-relative:text;mso-position-vertical:absolute;mso-position-vertical-relative:text;mso-width-percent:0;mso-width-relative:margin;v-text-anchor:middle" arcsize="10923f" o:gfxdata="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" filled="f" strokecolor="red" strokeweight="2.25pt">
                 <v:stroke joinstyle="miter"/>
@@ -11615,7 +11618,21 @@
           </w:tcPr>
           <w:p>
             <w:r>
-              <w:t>When the Stack has everything going.  The event data will tell if you it happened with WICED_SUCCESS or !WICED_SUCCESS.</w:t>
+              <w:t xml:space="preserve">When the Stack has everything going.  The event data will tell </w:t>
+            </w:r>
+            <w:r>
+              <w:t>you if it</w:t>
+            </w:r>
+            <w:r>
+              <w:t xml:space="preserve"> happened with WICED_SUCCESS </w:t>
+            </w:r>
+            <w:proofErr w:type="gramStart"/>
+            <w:r>
+              <w:t>or !WICED</w:t>
+            </w:r>
+            <w:proofErr w:type="gramEnd"/>
+            <w:r>
+              <w:t>_SUCCESS.</w:t>
             </w:r>
           </w:p>
         </w:tc>
@@ -20721,15 +20738,18 @@
       </w:r>
       <w:proofErr w:type="spellEnd"/>
       <w:r>
-        <w:t xml:space="preserve"> and make use of the </w:t>
-      </w:r>
-      <w:proofErr w:type="spellStart"/>
-      <w:r>
-        <w:t>macors</w:t>
-      </w:r>
-      <w:proofErr w:type="spellEnd"/>
-      <w:r>
-        <w:t xml:space="preserve"> PWM_ALWAYS_OFF, PWM_ALWAYS_ON, and PWM_TOGGLE that are provided in the template.</w:t>
+        <w:t xml:space="preserve"> and make use of the mac</w:t>
+      </w:r>
+      <w:r>
+        <w:t>ro</w:t>
+      </w:r>
+      <w:r>
+        <w:t>s PWM_ALWAYS_OFF, PWM_ALWAYS_ON, an</w:t>
+      </w:r>
+      <w:bookmarkStart w:id="58" w:name="_GoBack"/>
+      <w:bookmarkEnd w:id="58"/>
+      <w:r>
+        <w:t>d PWM_TOGGLE that are provided in the template.</w:t>
       </w:r>
     </w:p>
     <w:p>
@@ -20878,12 +20898,12 @@
       <w:pPr>
         <w:pStyle w:val="Exercise"/>
       </w:pPr>
-      <w:bookmarkStart w:id="58" w:name="_Toc10546621"/>
+      <w:bookmarkStart w:id="59" w:name="_Toc10546621"/>
       <w:r>
         <w:lastRenderedPageBreak/>
         <w:t>Create a BLE Advertiser</w:t>
       </w:r>
-      <w:bookmarkEnd w:id="58"/>
+      <w:bookmarkEnd w:id="59"/>
     </w:p>
     <w:p>
       <w:pPr>
@@ -21484,8 +21504,6 @@
       <w:r>
         <w:t xml:space="preserve">Locate the line in the main C file that starts advertisements. Change the advertisement type to </w:t>
       </w:r>
-      <w:bookmarkStart w:id="59" w:name="_GoBack"/>
-      <w:bookmarkEnd w:id="59"/>
       <w:r>
         <w:rPr>
           <w:i/>
@@ -23704,7 +23722,6 @@
         <w:docPartUnique/>
       </w:docPartObj>
     </w:sdtPr>
-    <w:sdtEndPr/>
     <w:sdtContent>
       <w:sdt>
         <w:sdtPr>
@@ -23714,7 +23731,6 @@
             <w:docPartUnique/>
           </w:docPartObj>
         </w:sdtPr>
-        <w:sdtEndPr/>
         <w:sdtContent>
           <w:p>
             <w:pPr>
@@ -30557,7 +30573,7 @@
   <w:style w:type="paragraph" w:default="1" w:styleId="Normal">
     <w:name w:val="Normal"/>
     <w:qFormat/>
-    <w:rsid w:val="000D1A97"/>
+    <w:rsid w:val="00971D72"/>
   </w:style>
   <w:style w:type="paragraph" w:styleId="Heading1">
     <w:name w:val="heading 1"/>
@@ -30679,7 +30695,7 @@
     <w:uiPriority w:val="1"/>
     <w:semiHidden/>
     <w:unhideWhenUsed/>
-    <w:rsid w:val="000D1A97"/>
+    <w:rsid w:val="00971D72"/>
   </w:style>
   <w:style w:type="table" w:default="1" w:styleId="TableNormal">
     <w:name w:val="Normal Table"/>
@@ -30701,7 +30717,7 @@
     <w:uiPriority w:val="99"/>
     <w:semiHidden/>
     <w:unhideWhenUsed/>
-    <w:rsid w:val="000D1A97"/>
+    <w:rsid w:val="00971D72"/>
   </w:style>
   <w:style w:type="character" w:customStyle="1" w:styleId="Heading1Char">
     <w:name w:val="Heading 1 Char"/>
@@ -31595,7 +31611,7 @@
 </file>
 
 <file path=customXml/itemProps1.xml><?xml version="1.0" encoding="utf-8"?>
-<ds:datastoreItem xmlns:ds="http://schemas.openxmlformats.org/officeDocument/2006/customXml" ds:itemID="{5602F616-1746-4FB7-B0A1-7991FEBE3418}">
+<ds:datastoreItem xmlns:ds="http://schemas.openxmlformats.org/officeDocument/2006/customXml" ds:itemID="{9B811969-7F79-4424-AEDC-6BF00B835571}">
   <ds:schemaRefs>
     <ds:schemaRef ds:uri="http://schemas.openxmlformats.org/officeDocument/2006/bibliography"/>
   </ds:schemaRefs>

</xml_diff>

<commit_message>
Add line in labmanual to explain custom design.modus workaround
</commit_message>
<xml_diff>
--- a/labmanual/English/WBT101-04A-BLE-Basic.docx
+++ b/labmanual/English/WBT101-04A-BLE-Basic.docx
@@ -10879,7 +10879,7 @@
               </wp:anchor>
             </w:drawing>
           </mc:Choice>
-          <mc:Fallback xmlns:mo="http://schemas.microsoft.com/office/mac/office/2008/main" xmlns:mv="urn:schemas-microsoft-com:mac:vml">
+          <mc:Fallback xmlns:mv="urn:schemas-microsoft-com:mac:vml" xmlns:mo="http://schemas.microsoft.com/office/mac/office/2008/main">
             <w:pict>
               <v:roundrect w14:anchorId="168D7558" id="Rectangle: Rounded Corners 14" o:spid="_x0000_s1026" style="position:absolute;margin-left:79.45pt;margin-top:183.25pt;width:145.85pt;height:42.55pt;z-index:251694080;visibility:visible;mso-wrap-style:square;mso-width-percent:0;mso-wrap-distance-left:9pt;mso-wrap-distance-top:0;mso-wrap-distance-right:9pt;mso-wrap-distance-bottom:0;mso-position-horizontal:absolute;mso-position-horizontal-relative:text;mso-position-vertical:absolute;mso-position-vertical-relative:text;mso-width-percent:0;mso-width-relative:margin;v-text-anchor:middle" arcsize="10923f" o:gfxdata="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" filled="f" strokecolor="red" strokeweight="2.25pt">
                 <v:stroke joinstyle="miter"/>
@@ -19961,6 +19961,31 @@
       <w:pPr>
         <w:pStyle w:val="ListParagraph"/>
         <w:numPr>
+          <w:ilvl w:val="1"/>
+          <w:numId w:val="52"/>
+        </w:numPr>
+      </w:pPr>
+      <w:r>
+        <w:t>Note: In the solution file this step is</w:t>
+      </w:r>
+      <w:bookmarkStart w:id="58" w:name="_GoBack"/>
+      <w:bookmarkEnd w:id="58"/>
+      <w:r>
+        <w:t xml:space="preserve"> accomplished with a line of code in the </w:t>
+      </w:r>
+      <w:proofErr w:type="spellStart"/>
+      <w:r>
+        <w:t>app.c</w:t>
+      </w:r>
+      <w:proofErr w:type="spellEnd"/>
+      <w:r>
+        <w:t xml:space="preserve"> file.</w:t>
+      </w:r>
+    </w:p>
+    <w:p>
+      <w:pPr>
+        <w:pStyle w:val="ListParagraph"/>
+        <w:numPr>
           <w:ilvl w:val="0"/>
           <w:numId w:val="52"/>
         </w:numPr>
@@ -20744,12 +20769,7 @@
         <w:t>ro</w:t>
       </w:r>
       <w:r>
-        <w:t>s PWM_ALWAYS_OFF, PWM_ALWAYS_ON, an</w:t>
-      </w:r>
-      <w:bookmarkStart w:id="58" w:name="_GoBack"/>
-      <w:bookmarkEnd w:id="58"/>
-      <w:r>
-        <w:t>d PWM_TOGGLE that are provided in the template.</w:t>
+        <w:t>s PWM_ALWAYS_OFF, PWM_ALWAYS_ON, and PWM_TOGGLE that are provided in the template.</w:t>
       </w:r>
     </w:p>
     <w:p>
@@ -30573,7 +30593,7 @@
   <w:style w:type="paragraph" w:default="1" w:styleId="Normal">
     <w:name w:val="Normal"/>
     <w:qFormat/>
-    <w:rsid w:val="00971D72"/>
+    <w:rsid w:val="00E77C7F"/>
   </w:style>
   <w:style w:type="paragraph" w:styleId="Heading1">
     <w:name w:val="heading 1"/>
@@ -30695,7 +30715,7 @@
     <w:uiPriority w:val="1"/>
     <w:semiHidden/>
     <w:unhideWhenUsed/>
-    <w:rsid w:val="00971D72"/>
+    <w:rsid w:val="00E77C7F"/>
   </w:style>
   <w:style w:type="table" w:default="1" w:styleId="TableNormal">
     <w:name w:val="Normal Table"/>
@@ -30717,7 +30737,7 @@
     <w:uiPriority w:val="99"/>
     <w:semiHidden/>
     <w:unhideWhenUsed/>
-    <w:rsid w:val="00971D72"/>
+    <w:rsid w:val="00E77C7F"/>
   </w:style>
   <w:style w:type="character" w:customStyle="1" w:styleId="Heading1Char">
     <w:name w:val="Heading 1 Char"/>
@@ -31611,7 +31631,7 @@
 </file>
 
 <file path=customXml/itemProps1.xml><?xml version="1.0" encoding="utf-8"?>
-<ds:datastoreItem xmlns:ds="http://schemas.openxmlformats.org/officeDocument/2006/customXml" ds:itemID="{9B811969-7F79-4424-AEDC-6BF00B835571}">
+<ds:datastoreItem xmlns:ds="http://schemas.openxmlformats.org/officeDocument/2006/customXml" ds:itemID="{AA22C180-E14E-46D6-BBB6-A3A9390720F8}">
   <ds:schemaRefs>
     <ds:schemaRef ds:uri="http://schemas.openxmlformats.org/officeDocument/2006/bibliography"/>
   </ds:schemaRefs>

</xml_diff>